<commit_message>
Documento para se basear
</commit_message>
<xml_diff>
--- a/Documentos/Requisitos do Sistema.docx
+++ b/Documentos/Requisitos do Sistema.docx
@@ -81,15 +81,13 @@
     <w:p>
       <w:pPr>
         <w:rPr>
-          <w:rFonts w:ascii="Times New Roman" w:hAnsi="Times New Roman" w:cs="Times New Roman"/>
-          <w:b/>
-          <w:sz w:val="24"/>
-        </w:rPr>
-      </w:pPr>
-      <w:r>
-        <w:rPr>
           <w:sz w:val="28"/>
         </w:rPr>
+      </w:pPr>
+      <w:r>
+        <w:rPr>
+          <w:sz w:val="28"/>
+        </w:rPr>
         <w:tab/>
       </w:r>
       <w:r>
@@ -97,6 +95,48 @@
           <w:sz w:val="28"/>
         </w:rPr>
         <w:tab/>
+        <w:t xml:space="preserve">Dados marcados com </w:t>
+      </w:r>
+      <w:proofErr w:type="gramStart"/>
+      <w:r>
+        <w:rPr>
+          <w:sz w:val="28"/>
+        </w:rPr>
+        <w:t>+</w:t>
+      </w:r>
+      <w:proofErr w:type="gramEnd"/>
+      <w:r>
+        <w:rPr>
+          <w:sz w:val="28"/>
+        </w:rPr>
+        <w:t xml:space="preserve"> são campos de pesquisa</w:t>
+      </w:r>
+      <w:r>
+        <w:rPr>
+          <w:sz w:val="28"/>
+        </w:rPr>
+        <w:t>.</w:t>
+      </w:r>
+    </w:p>
+    <w:p>
+      <w:pPr>
+        <w:rPr>
+          <w:rFonts w:ascii="Times New Roman" w:hAnsi="Times New Roman" w:cs="Times New Roman"/>
+          <w:b/>
+          <w:sz w:val="24"/>
+        </w:rPr>
+      </w:pPr>
+      <w:r>
+        <w:rPr>
+          <w:sz w:val="28"/>
+        </w:rPr>
+        <w:tab/>
+      </w:r>
+      <w:r>
+        <w:rPr>
+          <w:sz w:val="28"/>
+        </w:rPr>
+        <w:tab/>
       </w:r>
     </w:p>
     <w:p>
@@ -130,14 +170,6 @@
           <w:sz w:val="24"/>
         </w:rPr>
         <w:t xml:space="preserve"> de peças</w:t>
-      </w:r>
-      <w:r>
-        <w:rPr>
-          <w:rFonts w:ascii="Times New Roman" w:hAnsi="Times New Roman" w:cs="Times New Roman"/>
-          <w:b/>
-          <w:sz w:val="24"/>
-        </w:rPr>
-        <w:t xml:space="preserve"> (Incompleto)</w:t>
       </w:r>
     </w:p>
     <w:p>
@@ -164,14 +196,14 @@
           <w:rFonts w:ascii="Times New Roman" w:hAnsi="Times New Roman" w:cs="Times New Roman"/>
           <w:sz w:val="24"/>
         </w:rPr>
-        <w:t>s</w:t>
-      </w:r>
-      <w:r>
-        <w:rPr>
-          <w:rFonts w:ascii="Times New Roman" w:hAnsi="Times New Roman" w:cs="Times New Roman"/>
-          <w:sz w:val="24"/>
-        </w:rPr>
-        <w:t>aída da peça deve verificar o estoque da peça solicitada</w:t>
+        <w:t>venda</w:t>
+      </w:r>
+      <w:r>
+        <w:rPr>
+          <w:rFonts w:ascii="Times New Roman" w:hAnsi="Times New Roman" w:cs="Times New Roman"/>
+          <w:sz w:val="24"/>
+        </w:rPr>
+        <w:t xml:space="preserve"> da peça deve verificar o estoque da peça solicitada</w:t>
       </w:r>
     </w:p>
     <w:p>
@@ -191,14 +223,49 @@
           <w:rFonts w:ascii="Times New Roman" w:hAnsi="Times New Roman" w:cs="Times New Roman"/>
           <w:sz w:val="24"/>
         </w:rPr>
-        <w:t xml:space="preserve">A saída da peça requer as seguintes informações: </w:t>
-      </w:r>
-      <w:r>
-        <w:rPr>
-          <w:rFonts w:ascii="Times New Roman" w:hAnsi="Times New Roman" w:cs="Times New Roman"/>
-          <w:sz w:val="24"/>
-        </w:rPr>
-        <w:t>*Código, *Descrição, *Nome, *Marca, *Código</w:t>
+        <w:t>A venda</w:t>
+      </w:r>
+      <w:r>
+        <w:rPr>
+          <w:rFonts w:ascii="Times New Roman" w:hAnsi="Times New Roman" w:cs="Times New Roman"/>
+          <w:sz w:val="24"/>
+        </w:rPr>
+        <w:t xml:space="preserve"> da peça requer as seguintes informações</w:t>
+      </w:r>
+      <w:r>
+        <w:rPr>
+          <w:rFonts w:ascii="Times New Roman" w:hAnsi="Times New Roman" w:cs="Times New Roman"/>
+          <w:sz w:val="24"/>
+        </w:rPr>
+        <w:t xml:space="preserve"> (Para tela – auxilio na hora da venda)</w:t>
+      </w:r>
+      <w:r>
+        <w:rPr>
+          <w:rFonts w:ascii="Times New Roman" w:hAnsi="Times New Roman" w:cs="Times New Roman"/>
+          <w:sz w:val="24"/>
+        </w:rPr>
+        <w:t xml:space="preserve">: </w:t>
+      </w:r>
+      <w:r>
+        <w:rPr>
+          <w:rFonts w:ascii="Times New Roman" w:hAnsi="Times New Roman" w:cs="Times New Roman"/>
+          <w:sz w:val="24"/>
+        </w:rPr>
+        <w:t xml:space="preserve">+ Código, + </w:t>
+      </w:r>
+      <w:r>
+        <w:rPr>
+          <w:rFonts w:ascii="Times New Roman" w:hAnsi="Times New Roman" w:cs="Times New Roman"/>
+          <w:sz w:val="24"/>
+        </w:rPr>
+        <w:t xml:space="preserve">Nome, + </w:t>
+      </w:r>
+      <w:r>
+        <w:rPr>
+          <w:rFonts w:ascii="Times New Roman" w:hAnsi="Times New Roman" w:cs="Times New Roman"/>
+          <w:sz w:val="24"/>
+        </w:rPr>
+        <w:t>Código</w:t>
       </w:r>
       <w:r>
         <w:rPr>
@@ -212,7 +279,56 @@
           <w:rFonts w:ascii="Times New Roman" w:hAnsi="Times New Roman" w:cs="Times New Roman"/>
           <w:sz w:val="24"/>
         </w:rPr>
-        <w:t>Barra, *Quantidade, *Modelo</w:t>
+        <w:t xml:space="preserve">Barra, </w:t>
+      </w:r>
+      <w:r>
+        <w:rPr>
+          <w:rFonts w:ascii="Times New Roman" w:hAnsi="Times New Roman" w:cs="Times New Roman"/>
+          <w:sz w:val="24"/>
+        </w:rPr>
+        <w:t>Quantidade,</w:t>
+      </w:r>
+      <w:r>
+        <w:rPr>
+          <w:rFonts w:ascii="Times New Roman" w:hAnsi="Times New Roman" w:cs="Times New Roman"/>
+          <w:sz w:val="24"/>
+        </w:rPr>
+        <w:t xml:space="preserve"> Valor de Venda (Valor da peça + Lucro),</w:t>
+      </w:r>
+      <w:r>
+        <w:rPr>
+          <w:rFonts w:ascii="Times New Roman" w:hAnsi="Times New Roman" w:cs="Times New Roman"/>
+          <w:sz w:val="24"/>
+        </w:rPr>
+        <w:t xml:space="preserve"> Valor total,</w:t>
+      </w:r>
+      <w:r>
+        <w:rPr>
+          <w:rFonts w:ascii="Times New Roman" w:hAnsi="Times New Roman" w:cs="Times New Roman"/>
+          <w:sz w:val="24"/>
+        </w:rPr>
+        <w:t xml:space="preserve"> Valor pago,</w:t>
+      </w:r>
+      <w:r>
+        <w:rPr>
+          <w:rFonts w:ascii="Times New Roman" w:hAnsi="Times New Roman" w:cs="Times New Roman"/>
+          <w:sz w:val="24"/>
+        </w:rPr>
+        <w:t xml:space="preserve"> </w:t>
+      </w:r>
+      <w:r>
+        <w:rPr>
+          <w:rFonts w:ascii="Times New Roman" w:hAnsi="Times New Roman" w:cs="Times New Roman"/>
+          <w:sz w:val="24"/>
+        </w:rPr>
+        <w:t xml:space="preserve">Marca, </w:t>
+      </w:r>
+      <w:r>
+        <w:rPr>
+          <w:rFonts w:ascii="Times New Roman" w:hAnsi="Times New Roman" w:cs="Times New Roman"/>
+          <w:sz w:val="24"/>
+        </w:rPr>
+        <w:t>Modelo</w:t>
       </w:r>
       <w:r>
         <w:rPr>
@@ -263,21 +379,262 @@
         </w:rPr>
         <w:t xml:space="preserve"> da </w:t>
       </w:r>
-      <w:proofErr w:type="spellStart"/>
-      <w:r>
-        <w:rPr>
-          <w:rFonts w:ascii="Times New Roman" w:hAnsi="Times New Roman" w:cs="Times New Roman"/>
-          <w:sz w:val="24"/>
-        </w:rPr>
-        <w:t>Peca</w:t>
-      </w:r>
-      <w:proofErr w:type="spellEnd"/>
+      <w:r>
+        <w:rPr>
+          <w:rFonts w:ascii="Times New Roman" w:hAnsi="Times New Roman" w:cs="Times New Roman"/>
+          <w:sz w:val="24"/>
+        </w:rPr>
+        <w:t>Peç</w:t>
+      </w:r>
+      <w:r>
+        <w:rPr>
+          <w:rFonts w:ascii="Times New Roman" w:hAnsi="Times New Roman" w:cs="Times New Roman"/>
+          <w:sz w:val="24"/>
+        </w:rPr>
+        <w:t>a</w:t>
+      </w:r>
+      <w:r>
+        <w:rPr>
+          <w:rFonts w:ascii="Times New Roman" w:hAnsi="Times New Roman" w:cs="Times New Roman"/>
+          <w:sz w:val="24"/>
+        </w:rPr>
+        <w:t xml:space="preserve">, </w:t>
+      </w:r>
+      <w:proofErr w:type="gramStart"/>
+      <w:r>
+        <w:rPr>
+          <w:rFonts w:ascii="Times New Roman" w:hAnsi="Times New Roman" w:cs="Times New Roman"/>
+          <w:sz w:val="24"/>
+        </w:rPr>
+        <w:t>Fiado?</w:t>
+      </w:r>
       <w:r>
         <w:rPr>
           <w:rFonts w:ascii="Times New Roman" w:hAnsi="Times New Roman" w:cs="Times New Roman"/>
           <w:sz w:val="24"/>
         </w:rPr>
         <w:t>.</w:t>
+      </w:r>
+      <w:proofErr w:type="gramEnd"/>
+    </w:p>
+    <w:p>
+      <w:pPr>
+        <w:pStyle w:val="PargrafodaLista"/>
+        <w:ind w:left="360"/>
+        <w:rPr>
+          <w:rFonts w:ascii="Times New Roman" w:hAnsi="Times New Roman" w:cs="Times New Roman"/>
+          <w:sz w:val="24"/>
+        </w:rPr>
+      </w:pPr>
+    </w:p>
+    <w:p>
+      <w:pPr>
+        <w:pStyle w:val="PargrafodaLista"/>
+        <w:numPr>
+          <w:ilvl w:val="2"/>
+          <w:numId w:val="1"/>
+        </w:numPr>
+        <w:rPr>
+          <w:rFonts w:ascii="Times New Roman" w:hAnsi="Times New Roman" w:cs="Times New Roman"/>
+          <w:sz w:val="24"/>
+        </w:rPr>
+      </w:pPr>
+      <w:r>
+        <w:rPr>
+          <w:rFonts w:ascii="Times New Roman" w:hAnsi="Times New Roman" w:cs="Times New Roman"/>
+          <w:sz w:val="24"/>
+        </w:rPr>
+        <w:t>Ao realizar a pesquisa em qualquer um dos campos de pesquisa, alguns outros campos iram ser preenchidos.</w:t>
+      </w:r>
+    </w:p>
+    <w:p>
+      <w:pPr>
+        <w:pStyle w:val="PargrafodaLista"/>
+        <w:numPr>
+          <w:ilvl w:val="2"/>
+          <w:numId w:val="1"/>
+        </w:numPr>
+        <w:rPr>
+          <w:rFonts w:ascii="Times New Roman" w:hAnsi="Times New Roman" w:cs="Times New Roman"/>
+          <w:sz w:val="24"/>
+        </w:rPr>
+      </w:pPr>
+      <w:r>
+        <w:rPr>
+          <w:rFonts w:ascii="Times New Roman" w:hAnsi="Times New Roman" w:cs="Times New Roman"/>
+          <w:sz w:val="24"/>
+        </w:rPr>
+        <w:t>Obrigatório o preenchimento de pelo</w:t>
+      </w:r>
+      <w:r>
+        <w:rPr>
+          <w:rFonts w:ascii="Times New Roman" w:hAnsi="Times New Roman" w:cs="Times New Roman"/>
+          <w:sz w:val="24"/>
+        </w:rPr>
+        <w:t xml:space="preserve"> menos 1 dos campos de pesquisa.</w:t>
+      </w:r>
+    </w:p>
+    <w:p>
+      <w:pPr>
+        <w:pStyle w:val="PargrafodaLista"/>
+        <w:numPr>
+          <w:ilvl w:val="2"/>
+          <w:numId w:val="1"/>
+        </w:numPr>
+        <w:rPr>
+          <w:rFonts w:ascii="Times New Roman" w:hAnsi="Times New Roman" w:cs="Times New Roman"/>
+          <w:sz w:val="24"/>
+        </w:rPr>
+      </w:pPr>
+      <w:r>
+        <w:rPr>
+          <w:rFonts w:ascii="Times New Roman" w:hAnsi="Times New Roman" w:cs="Times New Roman"/>
+          <w:sz w:val="24"/>
+        </w:rPr>
+        <w:t>Valor Total é calculado automaticamente pelo sistema.</w:t>
+      </w:r>
+    </w:p>
+    <w:p>
+      <w:pPr>
+        <w:pStyle w:val="PargrafodaLista"/>
+        <w:rPr>
+          <w:rFonts w:ascii="Times New Roman" w:hAnsi="Times New Roman" w:cs="Times New Roman"/>
+          <w:sz w:val="24"/>
+        </w:rPr>
+      </w:pPr>
+    </w:p>
+    <w:p>
+      <w:pPr>
+        <w:pStyle w:val="PargrafodaLista"/>
+        <w:numPr>
+          <w:ilvl w:val="1"/>
+          <w:numId w:val="1"/>
+        </w:numPr>
+        <w:rPr>
+          <w:rFonts w:ascii="Times New Roman" w:hAnsi="Times New Roman" w:cs="Times New Roman"/>
+          <w:sz w:val="24"/>
+        </w:rPr>
+      </w:pPr>
+      <w:r>
+        <w:rPr>
+          <w:rFonts w:ascii="Times New Roman" w:hAnsi="Times New Roman" w:cs="Times New Roman"/>
+          <w:sz w:val="24"/>
+        </w:rPr>
+        <w:t xml:space="preserve"> A venda da peça requer as seguintes informações (Persistir em banco): *Código, *Quantidade, </w:t>
+      </w:r>
+      <w:r>
+        <w:rPr>
+          <w:rFonts w:ascii="Times New Roman" w:hAnsi="Times New Roman" w:cs="Times New Roman"/>
+          <w:sz w:val="24"/>
+        </w:rPr>
+        <w:t>*Valor de venda, *</w:t>
+      </w:r>
+      <w:r>
+        <w:rPr>
+          <w:rFonts w:ascii="Times New Roman" w:hAnsi="Times New Roman" w:cs="Times New Roman"/>
+          <w:sz w:val="24"/>
+        </w:rPr>
+        <w:t>Valor total</w:t>
+      </w:r>
+      <w:r>
+        <w:rPr>
+          <w:rFonts w:ascii="Times New Roman" w:hAnsi="Times New Roman" w:cs="Times New Roman"/>
+          <w:sz w:val="24"/>
+        </w:rPr>
+        <w:t>,</w:t>
+      </w:r>
+      <w:r>
+        <w:rPr>
+          <w:rFonts w:ascii="Times New Roman" w:hAnsi="Times New Roman" w:cs="Times New Roman"/>
+          <w:sz w:val="24"/>
+        </w:rPr>
+        <w:t xml:space="preserve"> *Valor pago</w:t>
+      </w:r>
+      <w:r>
+        <w:rPr>
+          <w:rFonts w:ascii="Times New Roman" w:hAnsi="Times New Roman" w:cs="Times New Roman"/>
+          <w:sz w:val="24"/>
+        </w:rPr>
+        <w:t xml:space="preserve"> *Data de cadastro</w:t>
+      </w:r>
+      <w:r>
+        <w:rPr>
+          <w:rFonts w:ascii="Times New Roman" w:hAnsi="Times New Roman" w:cs="Times New Roman"/>
+          <w:sz w:val="24"/>
+        </w:rPr>
+        <w:t>, *Código cliente</w:t>
+      </w:r>
+      <w:r>
+        <w:rPr>
+          <w:rFonts w:ascii="Times New Roman" w:hAnsi="Times New Roman" w:cs="Times New Roman"/>
+          <w:sz w:val="24"/>
+        </w:rPr>
+        <w:t>.</w:t>
+      </w:r>
+    </w:p>
+    <w:p>
+      <w:pPr>
+        <w:pStyle w:val="PargrafodaLista"/>
+        <w:numPr>
+          <w:ilvl w:val="2"/>
+          <w:numId w:val="1"/>
+        </w:numPr>
+        <w:rPr>
+          <w:rFonts w:ascii="Times New Roman" w:hAnsi="Times New Roman" w:cs="Times New Roman"/>
+          <w:sz w:val="24"/>
+        </w:rPr>
+      </w:pPr>
+      <w:r>
+        <w:rPr>
+          <w:rFonts w:ascii="Times New Roman" w:hAnsi="Times New Roman" w:cs="Times New Roman"/>
+          <w:sz w:val="24"/>
+        </w:rPr>
+        <w:t>Persistir em uma tabela de fiado, o *Código da venda, *Código do cliente e o valor Total da dívida.</w:t>
+      </w:r>
+    </w:p>
+    <w:p>
+      <w:pPr>
+        <w:pStyle w:val="PargrafodaLista"/>
+        <w:rPr>
+          <w:rFonts w:ascii="Times New Roman" w:hAnsi="Times New Roman" w:cs="Times New Roman"/>
+          <w:sz w:val="24"/>
+        </w:rPr>
+      </w:pPr>
+    </w:p>
+    <w:p>
+      <w:pPr>
+        <w:pStyle w:val="PargrafodaLista"/>
+        <w:numPr>
+          <w:ilvl w:val="1"/>
+          <w:numId w:val="1"/>
+        </w:numPr>
+        <w:rPr>
+          <w:rFonts w:ascii="Times New Roman" w:hAnsi="Times New Roman" w:cs="Times New Roman"/>
+          <w:sz w:val="24"/>
+        </w:rPr>
+      </w:pPr>
+      <w:r>
+        <w:rPr>
+          <w:rFonts w:ascii="Times New Roman" w:hAnsi="Times New Roman" w:cs="Times New Roman"/>
+          <w:sz w:val="24"/>
+        </w:rPr>
+        <w:t xml:space="preserve">A venda terá também as informações sobre o cliente, </w:t>
+      </w:r>
+      <w:proofErr w:type="gramStart"/>
+      <w:r>
+        <w:rPr>
+          <w:rFonts w:ascii="Times New Roman" w:hAnsi="Times New Roman" w:cs="Times New Roman"/>
+          <w:sz w:val="24"/>
+        </w:rPr>
+        <w:t>+</w:t>
+      </w:r>
+      <w:proofErr w:type="gramEnd"/>
+      <w:r>
+        <w:rPr>
+          <w:rFonts w:ascii="Times New Roman" w:hAnsi="Times New Roman" w:cs="Times New Roman"/>
+          <w:sz w:val="24"/>
+        </w:rPr>
+        <w:t xml:space="preserve"> Nome, + Apelido, CPF.</w:t>
       </w:r>
     </w:p>
     <w:p>
@@ -323,7 +680,42 @@
           <w:rFonts w:ascii="Times New Roman" w:hAnsi="Times New Roman" w:cs="Times New Roman"/>
           <w:sz w:val="24"/>
         </w:rPr>
-        <w:t xml:space="preserve">O cadastro de modelos requer as seguintes informações: *Apelido, *Nome, *Ano, Sistema de Lubrificação, Alimentação, Embreagem, Câmbio, Sistema de ignição, Bateria, Freio Dianteiro, Freio Traseiro, Capacidade de Óleo. </w:t>
+        <w:t>O cadastro de modelos re</w:t>
+      </w:r>
+      <w:r>
+        <w:rPr>
+          <w:rFonts w:ascii="Times New Roman" w:hAnsi="Times New Roman" w:cs="Times New Roman"/>
+          <w:sz w:val="24"/>
+        </w:rPr>
+        <w:t>quer as seguintes informações: Apelido, *Modelo</w:t>
+      </w:r>
+      <w:r>
+        <w:rPr>
+          <w:rFonts w:ascii="Times New Roman" w:hAnsi="Times New Roman" w:cs="Times New Roman"/>
+          <w:sz w:val="24"/>
+        </w:rPr>
+        <w:t xml:space="preserve">, *Ano, </w:t>
+      </w:r>
+      <w:r>
+        <w:rPr>
+          <w:rFonts w:ascii="Times New Roman" w:hAnsi="Times New Roman" w:cs="Times New Roman"/>
+          <w:sz w:val="24"/>
+        </w:rPr>
+        <w:t xml:space="preserve">*Marca, </w:t>
+      </w:r>
+      <w:r>
+        <w:rPr>
+          <w:rFonts w:ascii="Times New Roman" w:hAnsi="Times New Roman" w:cs="Times New Roman"/>
+          <w:sz w:val="24"/>
+        </w:rPr>
+        <w:t>Sistema de Lubrificação, Alimentação, Embreagem, Câmbio, Sistema de ignição, Bateria, Freio Dianteiro, Frei</w:t>
+      </w:r>
+      <w:r>
+        <w:rPr>
+          <w:rFonts w:ascii="Times New Roman" w:hAnsi="Times New Roman" w:cs="Times New Roman"/>
+          <w:sz w:val="24"/>
+        </w:rPr>
+        <w:t>o Traseiro, Capacidade de Óleo.</w:t>
       </w:r>
     </w:p>
     <w:p>
@@ -356,6 +748,269 @@
       <w:pPr>
         <w:rPr>
           <w:rFonts w:ascii="Times New Roman" w:hAnsi="Times New Roman" w:cs="Times New Roman"/>
+          <w:sz w:val="24"/>
+        </w:rPr>
+      </w:pPr>
+      <w:r>
+        <w:rPr>
+          <w:rFonts w:ascii="Times New Roman" w:hAnsi="Times New Roman" w:cs="Times New Roman"/>
+          <w:b/>
+          <w:sz w:val="24"/>
+        </w:rPr>
+        <w:t xml:space="preserve">1.1 </w:t>
+      </w:r>
+      <w:r>
+        <w:rPr>
+          <w:rFonts w:ascii="Times New Roman" w:hAnsi="Times New Roman" w:cs="Times New Roman"/>
+          <w:sz w:val="24"/>
+        </w:rPr>
+        <w:t xml:space="preserve">A </w:t>
+      </w:r>
+      <w:r>
+        <w:rPr>
+          <w:rFonts w:ascii="Times New Roman" w:hAnsi="Times New Roman" w:cs="Times New Roman"/>
+          <w:sz w:val="24"/>
+        </w:rPr>
+        <w:t>compra</w:t>
+      </w:r>
+      <w:r>
+        <w:rPr>
+          <w:rFonts w:ascii="Times New Roman" w:hAnsi="Times New Roman" w:cs="Times New Roman"/>
+          <w:sz w:val="24"/>
+        </w:rPr>
+        <w:t xml:space="preserve"> da peça requer as seguintes informações (Para tela – auxilio na hora da venda): </w:t>
+      </w:r>
+      <w:r>
+        <w:rPr>
+          <w:rFonts w:ascii="Times New Roman" w:hAnsi="Times New Roman" w:cs="Times New Roman"/>
+          <w:sz w:val="24"/>
+        </w:rPr>
+        <w:t>*</w:t>
+      </w:r>
+      <w:r>
+        <w:rPr>
+          <w:rFonts w:ascii="Times New Roman" w:hAnsi="Times New Roman" w:cs="Times New Roman"/>
+          <w:sz w:val="24"/>
+        </w:rPr>
+        <w:t xml:space="preserve"> Código,</w:t>
+      </w:r>
+      <w:r>
+        <w:rPr>
+          <w:rFonts w:ascii="Times New Roman" w:hAnsi="Times New Roman" w:cs="Times New Roman"/>
+          <w:sz w:val="24"/>
+        </w:rPr>
+        <w:t xml:space="preserve"> *</w:t>
+      </w:r>
+      <w:r>
+        <w:rPr>
+          <w:rFonts w:ascii="Times New Roman" w:hAnsi="Times New Roman" w:cs="Times New Roman"/>
+          <w:sz w:val="24"/>
+        </w:rPr>
+        <w:t xml:space="preserve"> Nome, </w:t>
+      </w:r>
+      <w:r>
+        <w:rPr>
+          <w:rFonts w:ascii="Times New Roman" w:hAnsi="Times New Roman" w:cs="Times New Roman"/>
+          <w:sz w:val="24"/>
+        </w:rPr>
+        <w:t>*</w:t>
+      </w:r>
+      <w:r>
+        <w:rPr>
+          <w:rFonts w:ascii="Times New Roman" w:hAnsi="Times New Roman" w:cs="Times New Roman"/>
+          <w:sz w:val="24"/>
+        </w:rPr>
+        <w:t xml:space="preserve"> Código de Barra,</w:t>
+      </w:r>
+      <w:r>
+        <w:rPr>
+          <w:rFonts w:ascii="Times New Roman" w:hAnsi="Times New Roman" w:cs="Times New Roman"/>
+          <w:sz w:val="24"/>
+        </w:rPr>
+        <w:t xml:space="preserve"> *Descrição, *</w:t>
+      </w:r>
+      <w:r>
+        <w:rPr>
+          <w:rFonts w:ascii="Times New Roman" w:hAnsi="Times New Roman" w:cs="Times New Roman"/>
+          <w:sz w:val="24"/>
+        </w:rPr>
+        <w:t xml:space="preserve"> Quantidade,</w:t>
+      </w:r>
+      <w:r>
+        <w:rPr>
+          <w:rFonts w:ascii="Times New Roman" w:hAnsi="Times New Roman" w:cs="Times New Roman"/>
+          <w:sz w:val="24"/>
+        </w:rPr>
+        <w:t xml:space="preserve"> *</w:t>
+      </w:r>
+      <w:r>
+        <w:rPr>
+          <w:rFonts w:ascii="Times New Roman" w:hAnsi="Times New Roman" w:cs="Times New Roman"/>
+          <w:sz w:val="24"/>
+        </w:rPr>
+        <w:t xml:space="preserve">Valor </w:t>
+      </w:r>
+      <w:r>
+        <w:rPr>
+          <w:rFonts w:ascii="Times New Roman" w:hAnsi="Times New Roman" w:cs="Times New Roman"/>
+          <w:sz w:val="24"/>
+        </w:rPr>
+        <w:t>unitário</w:t>
+      </w:r>
+      <w:r>
+        <w:rPr>
+          <w:rFonts w:ascii="Times New Roman" w:hAnsi="Times New Roman" w:cs="Times New Roman"/>
+          <w:sz w:val="24"/>
+        </w:rPr>
+        <w:t xml:space="preserve">, </w:t>
+      </w:r>
+      <w:r>
+        <w:rPr>
+          <w:rFonts w:ascii="Times New Roman" w:hAnsi="Times New Roman" w:cs="Times New Roman"/>
+          <w:sz w:val="24"/>
+        </w:rPr>
+        <w:t xml:space="preserve">* </w:t>
+      </w:r>
+      <w:r>
+        <w:rPr>
+          <w:rFonts w:ascii="Times New Roman" w:hAnsi="Times New Roman" w:cs="Times New Roman"/>
+          <w:sz w:val="24"/>
+        </w:rPr>
+        <w:t xml:space="preserve">Marca, </w:t>
+      </w:r>
+      <w:r>
+        <w:rPr>
+          <w:rFonts w:ascii="Times New Roman" w:hAnsi="Times New Roman" w:cs="Times New Roman"/>
+          <w:sz w:val="24"/>
+        </w:rPr>
+        <w:t xml:space="preserve">* </w:t>
+      </w:r>
+      <w:r>
+        <w:rPr>
+          <w:rFonts w:ascii="Times New Roman" w:hAnsi="Times New Roman" w:cs="Times New Roman"/>
+          <w:sz w:val="24"/>
+        </w:rPr>
+        <w:t>Modelo Compatível, Código do Fabricante, Referência, Localização da Peça</w:t>
+      </w:r>
+      <w:r>
+        <w:rPr>
+          <w:rFonts w:ascii="Times New Roman" w:hAnsi="Times New Roman" w:cs="Times New Roman"/>
+          <w:sz w:val="24"/>
+        </w:rPr>
+        <w:t>, *Data de cadastro</w:t>
+      </w:r>
+      <w:r>
+        <w:rPr>
+          <w:rFonts w:ascii="Times New Roman" w:hAnsi="Times New Roman" w:cs="Times New Roman"/>
+          <w:sz w:val="24"/>
+        </w:rPr>
+        <w:t>, *</w:t>
+      </w:r>
+      <w:proofErr w:type="gramStart"/>
+      <w:r>
+        <w:rPr>
+          <w:rFonts w:ascii="Times New Roman" w:hAnsi="Times New Roman" w:cs="Times New Roman"/>
+          <w:sz w:val="24"/>
+        </w:rPr>
+        <w:t>+</w:t>
+      </w:r>
+      <w:proofErr w:type="gramEnd"/>
+      <w:r>
+        <w:rPr>
+          <w:rFonts w:ascii="Times New Roman" w:hAnsi="Times New Roman" w:cs="Times New Roman"/>
+          <w:sz w:val="24"/>
+        </w:rPr>
+        <w:t xml:space="preserve"> Nome Fantasia (Empresa), Nome representante</w:t>
+      </w:r>
+      <w:r>
+        <w:rPr>
+          <w:rFonts w:ascii="Times New Roman" w:hAnsi="Times New Roman" w:cs="Times New Roman"/>
+          <w:sz w:val="24"/>
+        </w:rPr>
+        <w:t>.</w:t>
+      </w:r>
+      <w:r>
+        <w:rPr>
+          <w:rFonts w:ascii="Times New Roman" w:hAnsi="Times New Roman" w:cs="Times New Roman"/>
+          <w:sz w:val="24"/>
+        </w:rPr>
+        <w:t xml:space="preserve"> </w:t>
+      </w:r>
+    </w:p>
+    <w:p>
+      <w:pPr>
+        <w:rPr>
+          <w:rFonts w:ascii="Times New Roman" w:hAnsi="Times New Roman" w:cs="Times New Roman"/>
+          <w:sz w:val="24"/>
+        </w:rPr>
+      </w:pPr>
+      <w:r>
+        <w:rPr>
+          <w:rFonts w:ascii="Times New Roman" w:hAnsi="Times New Roman" w:cs="Times New Roman"/>
+          <w:b/>
+          <w:sz w:val="24"/>
+        </w:rPr>
+        <w:t xml:space="preserve">1.1.1 </w:t>
+      </w:r>
+      <w:r>
+        <w:rPr>
+          <w:rFonts w:ascii="Times New Roman" w:hAnsi="Times New Roman" w:cs="Times New Roman"/>
+          <w:sz w:val="24"/>
+        </w:rPr>
+        <w:t>Valor Total é calculado automaticamente pelo sistema.</w:t>
+      </w:r>
+    </w:p>
+    <w:p>
+      <w:pPr>
+        <w:rPr>
+          <w:rFonts w:ascii="Times New Roman" w:hAnsi="Times New Roman" w:cs="Times New Roman"/>
+          <w:sz w:val="24"/>
+        </w:rPr>
+      </w:pPr>
+      <w:r>
+        <w:rPr>
+          <w:rFonts w:ascii="Times New Roman" w:hAnsi="Times New Roman" w:cs="Times New Roman"/>
+          <w:b/>
+          <w:sz w:val="24"/>
+        </w:rPr>
+        <w:t xml:space="preserve">1.1.2 </w:t>
+      </w:r>
+      <w:r>
+        <w:rPr>
+          <w:rFonts w:ascii="Times New Roman" w:hAnsi="Times New Roman" w:cs="Times New Roman"/>
+          <w:sz w:val="24"/>
+        </w:rPr>
+        <w:t>Modelo Compatível pode ser buscado no banco.</w:t>
+      </w:r>
+    </w:p>
+    <w:p>
+      <w:pPr>
+        <w:rPr>
+          <w:rFonts w:ascii="Times New Roman" w:hAnsi="Times New Roman" w:cs="Times New Roman"/>
+          <w:sz w:val="24"/>
+        </w:rPr>
+      </w:pPr>
+      <w:r>
+        <w:rPr>
+          <w:rFonts w:ascii="Times New Roman" w:hAnsi="Times New Roman" w:cs="Times New Roman"/>
+          <w:b/>
+          <w:sz w:val="24"/>
+        </w:rPr>
+        <w:lastRenderedPageBreak/>
+        <w:t xml:space="preserve">1.1.3 </w:t>
+      </w:r>
+      <w:r>
+        <w:rPr>
+          <w:rFonts w:ascii="Times New Roman" w:hAnsi="Times New Roman" w:cs="Times New Roman"/>
+          <w:sz w:val="24"/>
+        </w:rPr>
+        <w:t>Nome Fantasia pode ser buscado no banco.</w:t>
+      </w:r>
+    </w:p>
+    <w:p>
+      <w:pPr>
+        <w:rPr>
+          <w:rFonts w:ascii="Times New Roman" w:hAnsi="Times New Roman" w:cs="Times New Roman"/>
           <w:b/>
           <w:sz w:val="24"/>
         </w:rPr>
@@ -383,63 +1038,470 @@
           <w:b/>
           <w:sz w:val="24"/>
         </w:rPr>
-        <w:t>usuário</w:t>
-      </w:r>
-    </w:p>
-    <w:p>
-      <w:pPr>
-        <w:rPr>
-          <w:rFonts w:ascii="Times New Roman" w:hAnsi="Times New Roman" w:cs="Times New Roman"/>
-          <w:b/>
-          <w:sz w:val="24"/>
-        </w:rPr>
-      </w:pPr>
-    </w:p>
-    <w:p>
-      <w:pPr>
-        <w:rPr>
-          <w:rFonts w:ascii="Times New Roman" w:hAnsi="Times New Roman" w:cs="Times New Roman"/>
-          <w:b/>
-          <w:sz w:val="24"/>
-        </w:rPr>
-      </w:pPr>
-      <w:r>
-        <w:rPr>
-          <w:rFonts w:ascii="Times New Roman" w:hAnsi="Times New Roman" w:cs="Times New Roman"/>
-          <w:b/>
-          <w:sz w:val="24"/>
-        </w:rPr>
-        <w:t>RF05 – Cadastro de cliente</w:t>
-      </w:r>
-    </w:p>
-    <w:p>
-      <w:pPr>
-        <w:rPr>
-          <w:rFonts w:ascii="Times New Roman" w:hAnsi="Times New Roman" w:cs="Times New Roman"/>
-          <w:b/>
-          <w:sz w:val="24"/>
-        </w:rPr>
-      </w:pPr>
-    </w:p>
-    <w:p>
-      <w:pPr>
-        <w:rPr>
-          <w:rFonts w:ascii="Times New Roman" w:hAnsi="Times New Roman" w:cs="Times New Roman"/>
-          <w:b/>
-          <w:sz w:val="24"/>
-          <w:u w:val="single"/>
-        </w:rPr>
-      </w:pPr>
-      <w:r>
-        <w:rPr>
-          <w:rFonts w:ascii="Times New Roman" w:hAnsi="Times New Roman" w:cs="Times New Roman"/>
-          <w:b/>
-          <w:sz w:val="24"/>
-        </w:rPr>
-        <w:t>RF06 – Cadastro de dívida (fiado)</w:t>
+        <w:t>U</w:t>
+      </w:r>
+      <w:r>
+        <w:rPr>
+          <w:rFonts w:ascii="Times New Roman" w:hAnsi="Times New Roman" w:cs="Times New Roman"/>
+          <w:b/>
+          <w:sz w:val="24"/>
+        </w:rPr>
+        <w:t>suário</w:t>
+      </w:r>
+    </w:p>
+    <w:p>
+      <w:pPr>
+        <w:pStyle w:val="PargrafodaLista"/>
+        <w:numPr>
+          <w:ilvl w:val="1"/>
+          <w:numId w:val="6"/>
+        </w:numPr>
+        <w:rPr>
+          <w:rFonts w:ascii="Times New Roman" w:hAnsi="Times New Roman" w:cs="Times New Roman"/>
+          <w:sz w:val="24"/>
+        </w:rPr>
+      </w:pPr>
+      <w:r>
+        <w:rPr>
+          <w:rFonts w:ascii="Times New Roman" w:hAnsi="Times New Roman" w:cs="Times New Roman"/>
+          <w:sz w:val="24"/>
+        </w:rPr>
+        <w:t xml:space="preserve">O cadastro de usuário requer as seguintes informações: *Código, *Nome, *Apelido, *CPF, </w:t>
+      </w:r>
+      <w:r>
+        <w:rPr>
+          <w:rFonts w:ascii="Times New Roman" w:hAnsi="Times New Roman" w:cs="Times New Roman"/>
+          <w:sz w:val="24"/>
+        </w:rPr>
+        <w:t>*RG, *Nível, *</w:t>
+      </w:r>
+      <w:proofErr w:type="spellStart"/>
+      <w:r>
+        <w:rPr>
+          <w:rFonts w:ascii="Times New Roman" w:hAnsi="Times New Roman" w:cs="Times New Roman"/>
+          <w:sz w:val="24"/>
+        </w:rPr>
+        <w:t>Login</w:t>
+      </w:r>
+      <w:proofErr w:type="spellEnd"/>
+      <w:r>
+        <w:rPr>
+          <w:rFonts w:ascii="Times New Roman" w:hAnsi="Times New Roman" w:cs="Times New Roman"/>
+          <w:sz w:val="24"/>
+        </w:rPr>
+        <w:t>, *Senha, *Celular, Telefone, *Data de cadastro.</w:t>
+      </w:r>
+    </w:p>
+    <w:p>
+      <w:pPr>
+        <w:pStyle w:val="PargrafodaLista"/>
+        <w:ind w:left="360"/>
+      </w:pPr>
+    </w:p>
+    <w:p>
+      <w:pPr>
+        <w:rPr>
+          <w:rFonts w:ascii="Times New Roman" w:hAnsi="Times New Roman" w:cs="Times New Roman"/>
+          <w:b/>
+          <w:sz w:val="24"/>
+        </w:rPr>
+      </w:pPr>
+      <w:r>
+        <w:rPr>
+          <w:rFonts w:ascii="Times New Roman" w:hAnsi="Times New Roman" w:cs="Times New Roman"/>
+          <w:b/>
+          <w:sz w:val="24"/>
+        </w:rPr>
+        <w:t xml:space="preserve">- </w:t>
+      </w:r>
+      <w:r>
+        <w:rPr>
+          <w:rFonts w:ascii="Times New Roman" w:hAnsi="Times New Roman" w:cs="Times New Roman"/>
+          <w:b/>
+          <w:sz w:val="24"/>
+        </w:rPr>
+        <w:t>RF05 – Cadastro de C</w:t>
+      </w:r>
+      <w:r>
+        <w:rPr>
+          <w:rFonts w:ascii="Times New Roman" w:hAnsi="Times New Roman" w:cs="Times New Roman"/>
+          <w:b/>
+          <w:sz w:val="24"/>
+        </w:rPr>
+        <w:t>liente</w:t>
+      </w:r>
+      <w:r>
+        <w:rPr>
+          <w:rFonts w:ascii="Times New Roman" w:hAnsi="Times New Roman" w:cs="Times New Roman"/>
+          <w:b/>
+          <w:sz w:val="24"/>
+        </w:rPr>
+        <w:t xml:space="preserve"> (Futuro com vendas on-line)</w:t>
+      </w:r>
+    </w:p>
+    <w:p>
+      <w:pPr>
+        <w:rPr>
+          <w:rFonts w:ascii="Times New Roman" w:hAnsi="Times New Roman" w:cs="Times New Roman"/>
+          <w:sz w:val="24"/>
+        </w:rPr>
+      </w:pPr>
+      <w:r>
+        <w:rPr>
+          <w:rFonts w:ascii="Times New Roman" w:hAnsi="Times New Roman" w:cs="Times New Roman"/>
+          <w:b/>
+          <w:sz w:val="24"/>
+        </w:rPr>
+        <w:t>1.1</w:t>
+      </w:r>
+      <w:r>
+        <w:rPr>
+          <w:rFonts w:ascii="Times New Roman" w:hAnsi="Times New Roman" w:cs="Times New Roman"/>
+          <w:sz w:val="24"/>
+        </w:rPr>
+        <w:t xml:space="preserve"> O cadastro de usuário requer as seguintes informações: *Código, *CPF, </w:t>
+      </w:r>
+      <w:r>
+        <w:rPr>
+          <w:rFonts w:ascii="Times New Roman" w:hAnsi="Times New Roman" w:cs="Times New Roman"/>
+          <w:b/>
+          <w:sz w:val="24"/>
+        </w:rPr>
+        <w:t>*</w:t>
+      </w:r>
+      <w:r>
+        <w:rPr>
+          <w:rFonts w:ascii="Times New Roman" w:hAnsi="Times New Roman" w:cs="Times New Roman"/>
+          <w:sz w:val="24"/>
+        </w:rPr>
+        <w:t>Endereço, *E-mail,</w:t>
+      </w:r>
+      <w:r>
+        <w:rPr>
+          <w:rFonts w:ascii="Times New Roman" w:hAnsi="Times New Roman" w:cs="Times New Roman"/>
+          <w:sz w:val="24"/>
+        </w:rPr>
+        <w:t xml:space="preserve"> *Senha,</w:t>
+      </w:r>
+      <w:r>
+        <w:rPr>
+          <w:rFonts w:ascii="Times New Roman" w:hAnsi="Times New Roman" w:cs="Times New Roman"/>
+          <w:sz w:val="24"/>
+        </w:rPr>
+        <w:t xml:space="preserve"> *Nome, *RG, Telefone,</w:t>
+      </w:r>
+      <w:r>
+        <w:rPr>
+          <w:rFonts w:ascii="Times New Roman" w:hAnsi="Times New Roman" w:cs="Times New Roman"/>
+          <w:sz w:val="24"/>
+        </w:rPr>
+        <w:t xml:space="preserve"> *Apelido,</w:t>
+      </w:r>
+      <w:r>
+        <w:rPr>
+          <w:rFonts w:ascii="Times New Roman" w:hAnsi="Times New Roman" w:cs="Times New Roman"/>
+          <w:sz w:val="24"/>
+        </w:rPr>
+        <w:t xml:space="preserve"> *Celular</w:t>
+      </w:r>
+      <w:r>
+        <w:rPr>
+          <w:rFonts w:ascii="Times New Roman" w:hAnsi="Times New Roman" w:cs="Times New Roman"/>
+          <w:sz w:val="24"/>
+        </w:rPr>
+        <w:t>, *Data de cadastro.</w:t>
+      </w:r>
+    </w:p>
+    <w:p>
+      <w:pPr>
+        <w:rPr>
+          <w:rFonts w:ascii="Times New Roman" w:hAnsi="Times New Roman" w:cs="Times New Roman"/>
+          <w:b/>
+          <w:sz w:val="24"/>
+        </w:rPr>
+      </w:pPr>
+      <w:r>
+        <w:rPr>
+          <w:rFonts w:ascii="Times New Roman" w:hAnsi="Times New Roman" w:cs="Times New Roman"/>
+          <w:b/>
+          <w:sz w:val="24"/>
+        </w:rPr>
+        <w:t>RF05 – Cadastro de Cliente</w:t>
+      </w:r>
+    </w:p>
+    <w:p>
+      <w:pPr>
+        <w:rPr>
+          <w:rFonts w:ascii="Times New Roman" w:hAnsi="Times New Roman" w:cs="Times New Roman"/>
+          <w:b/>
+          <w:sz w:val="24"/>
+        </w:rPr>
+      </w:pPr>
+      <w:r>
+        <w:rPr>
+          <w:rFonts w:ascii="Times New Roman" w:hAnsi="Times New Roman" w:cs="Times New Roman"/>
+          <w:b/>
+          <w:sz w:val="24"/>
+        </w:rPr>
+        <w:t xml:space="preserve">1.1 </w:t>
+      </w:r>
+      <w:r>
+        <w:rPr>
+          <w:rFonts w:ascii="Times New Roman" w:hAnsi="Times New Roman" w:cs="Times New Roman"/>
+          <w:sz w:val="24"/>
+        </w:rPr>
+        <w:t>O cadastro de usuário requer as seguintes informações</w:t>
+      </w:r>
+      <w:r>
+        <w:rPr>
+          <w:rFonts w:ascii="Times New Roman" w:hAnsi="Times New Roman" w:cs="Times New Roman"/>
+          <w:sz w:val="24"/>
+        </w:rPr>
+        <w:t>: *Código, *CPF, *Endereço, E-mail, Telefone, Celular, *RG, Apelido, *Data de cadastro.</w:t>
+      </w:r>
+    </w:p>
+    <w:p>
+      <w:pPr>
+        <w:rPr>
+          <w:rFonts w:ascii="Times New Roman" w:hAnsi="Times New Roman" w:cs="Times New Roman"/>
+          <w:b/>
+          <w:sz w:val="24"/>
+        </w:rPr>
+      </w:pPr>
+    </w:p>
+    <w:p>
+      <w:pPr>
+        <w:rPr>
+          <w:rFonts w:ascii="Times New Roman" w:hAnsi="Times New Roman" w:cs="Times New Roman"/>
+          <w:b/>
+          <w:sz w:val="24"/>
+        </w:rPr>
+      </w:pPr>
+      <w:r>
+        <w:rPr>
+          <w:rFonts w:ascii="Times New Roman" w:hAnsi="Times New Roman" w:cs="Times New Roman"/>
+          <w:b/>
+          <w:sz w:val="24"/>
+        </w:rPr>
+        <w:t xml:space="preserve">RF06 – </w:t>
+      </w:r>
+      <w:r>
+        <w:rPr>
+          <w:rFonts w:ascii="Times New Roman" w:hAnsi="Times New Roman" w:cs="Times New Roman"/>
+          <w:b/>
+          <w:sz w:val="24"/>
+        </w:rPr>
+        <w:t>Pagamento de dívida</w:t>
+      </w:r>
+    </w:p>
+    <w:p>
+      <w:pPr>
+        <w:pStyle w:val="PargrafodaLista"/>
+        <w:numPr>
+          <w:ilvl w:val="1"/>
+          <w:numId w:val="7"/>
+        </w:numPr>
+        <w:rPr>
+          <w:rFonts w:ascii="Times New Roman" w:hAnsi="Times New Roman" w:cs="Times New Roman"/>
+          <w:sz w:val="24"/>
+        </w:rPr>
+      </w:pPr>
+      <w:r>
+        <w:rPr>
+          <w:rFonts w:ascii="Times New Roman" w:hAnsi="Times New Roman" w:cs="Times New Roman"/>
+          <w:sz w:val="24"/>
+        </w:rPr>
+        <w:t>O cadastro de dívida requer as seguintes informações</w:t>
+      </w:r>
+      <w:r>
+        <w:rPr>
+          <w:rFonts w:ascii="Times New Roman" w:hAnsi="Times New Roman" w:cs="Times New Roman"/>
+          <w:sz w:val="24"/>
+        </w:rPr>
+        <w:t xml:space="preserve"> (Tela)</w:t>
+      </w:r>
+      <w:r>
+        <w:rPr>
+          <w:rFonts w:ascii="Times New Roman" w:hAnsi="Times New Roman" w:cs="Times New Roman"/>
+          <w:sz w:val="24"/>
+        </w:rPr>
+        <w:t>: *Código</w:t>
+      </w:r>
+      <w:r>
+        <w:rPr>
+          <w:rFonts w:ascii="Times New Roman" w:hAnsi="Times New Roman" w:cs="Times New Roman"/>
+          <w:sz w:val="24"/>
+        </w:rPr>
+        <w:t xml:space="preserve"> da Venda</w:t>
+      </w:r>
+      <w:r>
+        <w:rPr>
+          <w:rFonts w:ascii="Times New Roman" w:hAnsi="Times New Roman" w:cs="Times New Roman"/>
+          <w:sz w:val="24"/>
+        </w:rPr>
+        <w:t xml:space="preserve">, *Código do cliente, </w:t>
+      </w:r>
+      <w:r>
+        <w:rPr>
+          <w:rFonts w:ascii="Times New Roman" w:hAnsi="Times New Roman" w:cs="Times New Roman"/>
+          <w:sz w:val="24"/>
+        </w:rPr>
+        <w:t>*</w:t>
+      </w:r>
+      <w:proofErr w:type="gramStart"/>
+      <w:r>
+        <w:rPr>
+          <w:rFonts w:ascii="Times New Roman" w:hAnsi="Times New Roman" w:cs="Times New Roman"/>
+          <w:sz w:val="24"/>
+        </w:rPr>
+        <w:t>+</w:t>
+      </w:r>
+      <w:proofErr w:type="gramEnd"/>
+      <w:r>
+        <w:rPr>
+          <w:rFonts w:ascii="Times New Roman" w:hAnsi="Times New Roman" w:cs="Times New Roman"/>
+          <w:sz w:val="24"/>
+        </w:rPr>
+        <w:t>Nome do</w:t>
+      </w:r>
+      <w:r>
+        <w:rPr>
+          <w:rFonts w:ascii="Times New Roman" w:hAnsi="Times New Roman" w:cs="Times New Roman"/>
+          <w:sz w:val="24"/>
+        </w:rPr>
+        <w:t xml:space="preserve"> Cliente, *Valor pago, *Dívida.</w:t>
+      </w:r>
+    </w:p>
+    <w:p>
+      <w:pPr>
+        <w:pStyle w:val="PargrafodaLista"/>
+        <w:numPr>
+          <w:ilvl w:val="1"/>
+          <w:numId w:val="7"/>
+        </w:numPr>
+        <w:rPr>
+          <w:rFonts w:ascii="Times New Roman" w:hAnsi="Times New Roman" w:cs="Times New Roman"/>
+          <w:sz w:val="24"/>
+        </w:rPr>
+      </w:pPr>
+      <w:r>
+        <w:rPr>
+          <w:rFonts w:ascii="Times New Roman" w:hAnsi="Times New Roman" w:cs="Times New Roman"/>
+          <w:sz w:val="24"/>
+        </w:rPr>
+        <w:t>Persistir no banco na tabela de venda, somar o valor pago (</w:t>
+      </w:r>
+      <w:proofErr w:type="spellStart"/>
+      <w:r>
+        <w:rPr>
+          <w:rFonts w:ascii="Times New Roman" w:hAnsi="Times New Roman" w:cs="Times New Roman"/>
+          <w:sz w:val="24"/>
+        </w:rPr>
+        <w:t>update</w:t>
+      </w:r>
+      <w:proofErr w:type="spellEnd"/>
+      <w:r>
+        <w:rPr>
+          <w:rFonts w:ascii="Times New Roman" w:hAnsi="Times New Roman" w:cs="Times New Roman"/>
+          <w:sz w:val="24"/>
+        </w:rPr>
+        <w:t xml:space="preserve"> puxando o código da venda)</w:t>
       </w:r>
       <w:bookmarkStart w:id="0" w:name="_GoBack"/>
       <w:bookmarkEnd w:id="0"/>
+      <w:r>
+        <w:rPr>
+          <w:rFonts w:ascii="Times New Roman" w:hAnsi="Times New Roman" w:cs="Times New Roman"/>
+          <w:sz w:val="24"/>
+        </w:rPr>
+        <w:t>.</w:t>
+      </w:r>
+    </w:p>
+    <w:p>
+      <w:pPr>
+        <w:rPr>
+          <w:rFonts w:ascii="Times New Roman" w:hAnsi="Times New Roman" w:cs="Times New Roman"/>
+          <w:b/>
+          <w:sz w:val="24"/>
+        </w:rPr>
+      </w:pPr>
+      <w:r>
+        <w:rPr>
+          <w:rFonts w:ascii="Times New Roman" w:hAnsi="Times New Roman" w:cs="Times New Roman"/>
+          <w:b/>
+          <w:sz w:val="24"/>
+        </w:rPr>
+        <w:t>RF07 – Cadastro de peças</w:t>
+      </w:r>
+    </w:p>
+    <w:p>
+      <w:pPr>
+        <w:pStyle w:val="PargrafodaLista"/>
+        <w:numPr>
+          <w:ilvl w:val="1"/>
+          <w:numId w:val="3"/>
+        </w:numPr>
+        <w:rPr>
+          <w:rFonts w:ascii="Times New Roman" w:hAnsi="Times New Roman" w:cs="Times New Roman"/>
+          <w:b/>
+          <w:sz w:val="24"/>
+          <w:u w:val="single"/>
+        </w:rPr>
+      </w:pPr>
+      <w:r>
+        <w:rPr>
+          <w:rFonts w:ascii="Times New Roman" w:hAnsi="Times New Roman" w:cs="Times New Roman"/>
+          <w:sz w:val="24"/>
+        </w:rPr>
+        <w:t>O cadastro da peça requer as seguintes informações: *Código, *Descrição, *Nome, *Marca, *Código de Barra, Código do Fabricante, Referência, Localização da Peça</w:t>
+      </w:r>
+      <w:r>
+        <w:rPr>
+          <w:rFonts w:ascii="Times New Roman" w:hAnsi="Times New Roman" w:cs="Times New Roman"/>
+          <w:sz w:val="24"/>
+        </w:rPr>
+        <w:t>.</w:t>
+      </w:r>
+    </w:p>
+    <w:p>
+      <w:pPr>
+        <w:rPr>
+          <w:rFonts w:ascii="Times New Roman" w:hAnsi="Times New Roman" w:cs="Times New Roman"/>
+          <w:b/>
+          <w:sz w:val="24"/>
+        </w:rPr>
+      </w:pPr>
+      <w:r>
+        <w:rPr>
+          <w:rFonts w:ascii="Times New Roman" w:hAnsi="Times New Roman" w:cs="Times New Roman"/>
+          <w:b/>
+          <w:sz w:val="24"/>
+        </w:rPr>
+        <w:t>RF08 – Cadastro de Fornecedor</w:t>
+      </w:r>
+    </w:p>
+    <w:p>
+      <w:pPr>
+        <w:rPr>
+          <w:rFonts w:ascii="Times New Roman" w:hAnsi="Times New Roman" w:cs="Times New Roman"/>
+          <w:sz w:val="24"/>
+        </w:rPr>
+      </w:pPr>
+      <w:r>
+        <w:rPr>
+          <w:rFonts w:ascii="Times New Roman" w:hAnsi="Times New Roman" w:cs="Times New Roman"/>
+          <w:b/>
+          <w:sz w:val="24"/>
+        </w:rPr>
+        <w:t xml:space="preserve">1.1 </w:t>
+      </w:r>
+      <w:r>
+        <w:rPr>
+          <w:rFonts w:ascii="Times New Roman" w:hAnsi="Times New Roman" w:cs="Times New Roman"/>
+          <w:sz w:val="24"/>
+        </w:rPr>
+        <w:t>O cadastro de fornecedor requer as seguintes informações: *Nome Fantasia, *Código, * Telefone ou Celular.</w:t>
+      </w:r>
     </w:p>
     <w:sectPr>
       <w:pgSz w:w="11906" w:h="16838"/>
@@ -454,6 +1516,250 @@
 <file path=word/numbering.xml><?xml version="1.0" encoding="utf-8"?>
 <w:numbering xmlns:wpc="http://schemas.microsoft.com/office/word/2010/wordprocessingCanvas" xmlns:mc="http://schemas.openxmlformats.org/markup-compatibility/2006" xmlns:o="urn:schemas-microsoft-com:office:office" xmlns:r="http://schemas.openxmlformats.org/officeDocument/2006/relationships" xmlns:m="http://schemas.openxmlformats.org/officeDocument/2006/math" xmlns:v="urn:schemas-microsoft-com:vml" xmlns:wp14="http://schemas.microsoft.com/office/word/2010/wordprocessingDrawing" xmlns:wp="http://schemas.openxmlformats.org/drawingml/2006/wordprocessingDrawing" xmlns:w10="urn:schemas-microsoft-com:office:word" xmlns:w="http://schemas.openxmlformats.org/wordprocessingml/2006/main" xmlns:w14="http://schemas.microsoft.com/office/word/2010/wordml" xmlns:w15="http://schemas.microsoft.com/office/word/2012/wordml" xmlns:wpg="http://schemas.microsoft.com/office/word/2010/wordprocessingGroup" xmlns:wpi="http://schemas.microsoft.com/office/word/2010/wordprocessingInk" xmlns:wne="http://schemas.microsoft.com/office/word/2006/wordml" xmlns:wps="http://schemas.microsoft.com/office/word/2010/wordprocessingShape" mc:Ignorable="w14 w15 wp14">
   <w:abstractNum w:abstractNumId="0" w15:restartNumberingAfterBreak="0">
+    <w:nsid w:val="01037C10"/>
+    <w:multiLevelType w:val="multilevel"/>
+    <w:tmpl w:val="A2089264"/>
+    <w:lvl w:ilvl="0">
+      <w:start w:val="1"/>
+      <w:numFmt w:val="decimal"/>
+      <w:lvlText w:val="%1"/>
+      <w:lvlJc w:val="left"/>
+      <w:pPr>
+        <w:ind w:left="360" w:hanging="360"/>
+      </w:pPr>
+      <w:rPr>
+        <w:rFonts w:hint="default"/>
+        <w:b/>
+      </w:rPr>
+    </w:lvl>
+    <w:lvl w:ilvl="1">
+      <w:start w:val="1"/>
+      <w:numFmt w:val="decimal"/>
+      <w:lvlText w:val="%1.%2"/>
+      <w:lvlJc w:val="left"/>
+      <w:pPr>
+        <w:ind w:left="360" w:hanging="360"/>
+      </w:pPr>
+      <w:rPr>
+        <w:rFonts w:hint="default"/>
+        <w:b/>
+      </w:rPr>
+    </w:lvl>
+    <w:lvl w:ilvl="2">
+      <w:start w:val="1"/>
+      <w:numFmt w:val="decimal"/>
+      <w:lvlText w:val="%1.%2.%3"/>
+      <w:lvlJc w:val="left"/>
+      <w:pPr>
+        <w:ind w:left="720" w:hanging="720"/>
+      </w:pPr>
+      <w:rPr>
+        <w:rFonts w:hint="default"/>
+        <w:b/>
+      </w:rPr>
+    </w:lvl>
+    <w:lvl w:ilvl="3">
+      <w:start w:val="1"/>
+      <w:numFmt w:val="decimal"/>
+      <w:lvlText w:val="%1.%2.%3.%4"/>
+      <w:lvlJc w:val="left"/>
+      <w:pPr>
+        <w:ind w:left="720" w:hanging="720"/>
+      </w:pPr>
+      <w:rPr>
+        <w:rFonts w:hint="default"/>
+        <w:b/>
+      </w:rPr>
+    </w:lvl>
+    <w:lvl w:ilvl="4">
+      <w:start w:val="1"/>
+      <w:numFmt w:val="decimal"/>
+      <w:lvlText w:val="%1.%2.%3.%4.%5"/>
+      <w:lvlJc w:val="left"/>
+      <w:pPr>
+        <w:ind w:left="1080" w:hanging="1080"/>
+      </w:pPr>
+      <w:rPr>
+        <w:rFonts w:hint="default"/>
+        <w:b/>
+      </w:rPr>
+    </w:lvl>
+    <w:lvl w:ilvl="5">
+      <w:start w:val="1"/>
+      <w:numFmt w:val="decimal"/>
+      <w:lvlText w:val="%1.%2.%3.%4.%5.%6"/>
+      <w:lvlJc w:val="left"/>
+      <w:pPr>
+        <w:ind w:left="1080" w:hanging="1080"/>
+      </w:pPr>
+      <w:rPr>
+        <w:rFonts w:hint="default"/>
+        <w:b/>
+      </w:rPr>
+    </w:lvl>
+    <w:lvl w:ilvl="6">
+      <w:start w:val="1"/>
+      <w:numFmt w:val="decimal"/>
+      <w:lvlText w:val="%1.%2.%3.%4.%5.%6.%7"/>
+      <w:lvlJc w:val="left"/>
+      <w:pPr>
+        <w:ind w:left="1440" w:hanging="1440"/>
+      </w:pPr>
+      <w:rPr>
+        <w:rFonts w:hint="default"/>
+        <w:b/>
+      </w:rPr>
+    </w:lvl>
+    <w:lvl w:ilvl="7">
+      <w:start w:val="1"/>
+      <w:numFmt w:val="decimal"/>
+      <w:lvlText w:val="%1.%2.%3.%4.%5.%6.%7.%8"/>
+      <w:lvlJc w:val="left"/>
+      <w:pPr>
+        <w:ind w:left="1440" w:hanging="1440"/>
+      </w:pPr>
+      <w:rPr>
+        <w:rFonts w:hint="default"/>
+        <w:b/>
+      </w:rPr>
+    </w:lvl>
+    <w:lvl w:ilvl="8">
+      <w:start w:val="1"/>
+      <w:numFmt w:val="decimal"/>
+      <w:lvlText w:val="%1.%2.%3.%4.%5.%6.%7.%8.%9"/>
+      <w:lvlJc w:val="left"/>
+      <w:pPr>
+        <w:ind w:left="1800" w:hanging="1800"/>
+      </w:pPr>
+      <w:rPr>
+        <w:rFonts w:hint="default"/>
+        <w:b/>
+      </w:rPr>
+    </w:lvl>
+  </w:abstractNum>
+  <w:abstractNum w:abstractNumId="1" w15:restartNumberingAfterBreak="0">
+    <w:nsid w:val="211D17C1"/>
+    <w:multiLevelType w:val="multilevel"/>
+    <w:tmpl w:val="109C942C"/>
+    <w:lvl w:ilvl="0">
+      <w:start w:val="1"/>
+      <w:numFmt w:val="decimal"/>
+      <w:lvlText w:val="%1"/>
+      <w:lvlJc w:val="left"/>
+      <w:pPr>
+        <w:ind w:left="360" w:hanging="360"/>
+      </w:pPr>
+      <w:rPr>
+        <w:rFonts w:hint="default"/>
+        <w:b/>
+      </w:rPr>
+    </w:lvl>
+    <w:lvl w:ilvl="1">
+      <w:start w:val="1"/>
+      <w:numFmt w:val="decimal"/>
+      <w:lvlText w:val="%1.%2"/>
+      <w:lvlJc w:val="left"/>
+      <w:pPr>
+        <w:ind w:left="360" w:hanging="360"/>
+      </w:pPr>
+      <w:rPr>
+        <w:rFonts w:hint="default"/>
+        <w:b/>
+      </w:rPr>
+    </w:lvl>
+    <w:lvl w:ilvl="2">
+      <w:start w:val="1"/>
+      <w:numFmt w:val="decimal"/>
+      <w:lvlText w:val="%1.%2.%3"/>
+      <w:lvlJc w:val="left"/>
+      <w:pPr>
+        <w:ind w:left="720" w:hanging="720"/>
+      </w:pPr>
+      <w:rPr>
+        <w:rFonts w:hint="default"/>
+        <w:b/>
+      </w:rPr>
+    </w:lvl>
+    <w:lvl w:ilvl="3">
+      <w:start w:val="1"/>
+      <w:numFmt w:val="decimal"/>
+      <w:lvlText w:val="%1.%2.%3.%4"/>
+      <w:lvlJc w:val="left"/>
+      <w:pPr>
+        <w:ind w:left="720" w:hanging="720"/>
+      </w:pPr>
+      <w:rPr>
+        <w:rFonts w:hint="default"/>
+        <w:b/>
+      </w:rPr>
+    </w:lvl>
+    <w:lvl w:ilvl="4">
+      <w:start w:val="1"/>
+      <w:numFmt w:val="decimal"/>
+      <w:lvlText w:val="%1.%2.%3.%4.%5"/>
+      <w:lvlJc w:val="left"/>
+      <w:pPr>
+        <w:ind w:left="1080" w:hanging="1080"/>
+      </w:pPr>
+      <w:rPr>
+        <w:rFonts w:hint="default"/>
+        <w:b/>
+      </w:rPr>
+    </w:lvl>
+    <w:lvl w:ilvl="5">
+      <w:start w:val="1"/>
+      <w:numFmt w:val="decimal"/>
+      <w:lvlText w:val="%1.%2.%3.%4.%5.%6"/>
+      <w:lvlJc w:val="left"/>
+      <w:pPr>
+        <w:ind w:left="1080" w:hanging="1080"/>
+      </w:pPr>
+      <w:rPr>
+        <w:rFonts w:hint="default"/>
+        <w:b/>
+      </w:rPr>
+    </w:lvl>
+    <w:lvl w:ilvl="6">
+      <w:start w:val="1"/>
+      <w:numFmt w:val="decimal"/>
+      <w:lvlText w:val="%1.%2.%3.%4.%5.%6.%7"/>
+      <w:lvlJc w:val="left"/>
+      <w:pPr>
+        <w:ind w:left="1440" w:hanging="1440"/>
+      </w:pPr>
+      <w:rPr>
+        <w:rFonts w:hint="default"/>
+        <w:b/>
+      </w:rPr>
+    </w:lvl>
+    <w:lvl w:ilvl="7">
+      <w:start w:val="1"/>
+      <w:numFmt w:val="decimal"/>
+      <w:lvlText w:val="%1.%2.%3.%4.%5.%6.%7.%8"/>
+      <w:lvlJc w:val="left"/>
+      <w:pPr>
+        <w:ind w:left="1440" w:hanging="1440"/>
+      </w:pPr>
+      <w:rPr>
+        <w:rFonts w:hint="default"/>
+        <w:b/>
+      </w:rPr>
+    </w:lvl>
+    <w:lvl w:ilvl="8">
+      <w:start w:val="1"/>
+      <w:numFmt w:val="decimal"/>
+      <w:lvlText w:val="%1.%2.%3.%4.%5.%6.%7.%8.%9"/>
+      <w:lvlJc w:val="left"/>
+      <w:pPr>
+        <w:ind w:left="1800" w:hanging="1800"/>
+      </w:pPr>
+      <w:rPr>
+        <w:rFonts w:hint="default"/>
+        <w:b/>
+      </w:rPr>
+    </w:lvl>
+  </w:abstractNum>
+  <w:abstractNum w:abstractNumId="2" w15:restartNumberingAfterBreak="0">
     <w:nsid w:val="375D2CA3"/>
     <w:multiLevelType w:val="multilevel"/>
     <w:tmpl w:val="2708CCCA"/>
@@ -575,7 +1881,242 @@
       </w:rPr>
     </w:lvl>
   </w:abstractNum>
-  <w:abstractNum w:abstractNumId="1" w15:restartNumberingAfterBreak="0">
+  <w:abstractNum w:abstractNumId="3" w15:restartNumberingAfterBreak="0">
+    <w:nsid w:val="466D02E4"/>
+    <w:multiLevelType w:val="multilevel"/>
+    <w:tmpl w:val="2488C85A"/>
+    <w:lvl w:ilvl="0">
+      <w:start w:val="1"/>
+      <w:numFmt w:val="decimal"/>
+      <w:lvlText w:val="%1"/>
+      <w:lvlJc w:val="left"/>
+      <w:pPr>
+        <w:ind w:left="360" w:hanging="360"/>
+      </w:pPr>
+      <w:rPr>
+        <w:rFonts w:hint="default"/>
+        <w:b/>
+      </w:rPr>
+    </w:lvl>
+    <w:lvl w:ilvl="1">
+      <w:start w:val="1"/>
+      <w:numFmt w:val="decimal"/>
+      <w:lvlText w:val="%1.%2"/>
+      <w:lvlJc w:val="left"/>
+      <w:pPr>
+        <w:ind w:left="360" w:hanging="360"/>
+      </w:pPr>
+      <w:rPr>
+        <w:rFonts w:hint="default"/>
+        <w:b/>
+      </w:rPr>
+    </w:lvl>
+    <w:lvl w:ilvl="2">
+      <w:start w:val="1"/>
+      <w:numFmt w:val="decimal"/>
+      <w:lvlText w:val="%1.%2.%3"/>
+      <w:lvlJc w:val="left"/>
+      <w:pPr>
+        <w:ind w:left="720" w:hanging="720"/>
+      </w:pPr>
+      <w:rPr>
+        <w:rFonts w:hint="default"/>
+        <w:b/>
+      </w:rPr>
+    </w:lvl>
+    <w:lvl w:ilvl="3">
+      <w:start w:val="1"/>
+      <w:numFmt w:val="decimal"/>
+      <w:lvlText w:val="%1.%2.%3.%4"/>
+      <w:lvlJc w:val="left"/>
+      <w:pPr>
+        <w:ind w:left="720" w:hanging="720"/>
+      </w:pPr>
+      <w:rPr>
+        <w:rFonts w:hint="default"/>
+        <w:b/>
+      </w:rPr>
+    </w:lvl>
+    <w:lvl w:ilvl="4">
+      <w:start w:val="1"/>
+      <w:numFmt w:val="decimal"/>
+      <w:lvlText w:val="%1.%2.%3.%4.%5"/>
+      <w:lvlJc w:val="left"/>
+      <w:pPr>
+        <w:ind w:left="1080" w:hanging="1080"/>
+      </w:pPr>
+      <w:rPr>
+        <w:rFonts w:hint="default"/>
+        <w:b/>
+      </w:rPr>
+    </w:lvl>
+    <w:lvl w:ilvl="5">
+      <w:start w:val="1"/>
+      <w:numFmt w:val="decimal"/>
+      <w:lvlText w:val="%1.%2.%3.%4.%5.%6"/>
+      <w:lvlJc w:val="left"/>
+      <w:pPr>
+        <w:ind w:left="1080" w:hanging="1080"/>
+      </w:pPr>
+      <w:rPr>
+        <w:rFonts w:hint="default"/>
+        <w:b/>
+      </w:rPr>
+    </w:lvl>
+    <w:lvl w:ilvl="6">
+      <w:start w:val="1"/>
+      <w:numFmt w:val="decimal"/>
+      <w:lvlText w:val="%1.%2.%3.%4.%5.%6.%7"/>
+      <w:lvlJc w:val="left"/>
+      <w:pPr>
+        <w:ind w:left="1440" w:hanging="1440"/>
+      </w:pPr>
+      <w:rPr>
+        <w:rFonts w:hint="default"/>
+        <w:b/>
+      </w:rPr>
+    </w:lvl>
+    <w:lvl w:ilvl="7">
+      <w:start w:val="1"/>
+      <w:numFmt w:val="decimal"/>
+      <w:lvlText w:val="%1.%2.%3.%4.%5.%6.%7.%8"/>
+      <w:lvlJc w:val="left"/>
+      <w:pPr>
+        <w:ind w:left="1440" w:hanging="1440"/>
+      </w:pPr>
+      <w:rPr>
+        <w:rFonts w:hint="default"/>
+        <w:b/>
+      </w:rPr>
+    </w:lvl>
+    <w:lvl w:ilvl="8">
+      <w:start w:val="1"/>
+      <w:numFmt w:val="decimal"/>
+      <w:lvlText w:val="%1.%2.%3.%4.%5.%6.%7.%8.%9"/>
+      <w:lvlJc w:val="left"/>
+      <w:pPr>
+        <w:ind w:left="1440" w:hanging="1440"/>
+      </w:pPr>
+      <w:rPr>
+        <w:rFonts w:hint="default"/>
+        <w:b/>
+      </w:rPr>
+    </w:lvl>
+  </w:abstractNum>
+  <w:abstractNum w:abstractNumId="4" w15:restartNumberingAfterBreak="0">
+    <w:nsid w:val="50BB6161"/>
+    <w:multiLevelType w:val="multilevel"/>
+    <w:tmpl w:val="3F642E4C"/>
+    <w:lvl w:ilvl="0">
+      <w:start w:val="1"/>
+      <w:numFmt w:val="decimal"/>
+      <w:lvlText w:val="%1"/>
+      <w:lvlJc w:val="left"/>
+      <w:pPr>
+        <w:ind w:left="360" w:hanging="360"/>
+      </w:pPr>
+      <w:rPr>
+        <w:rFonts w:hint="default"/>
+      </w:rPr>
+    </w:lvl>
+    <w:lvl w:ilvl="1">
+      <w:start w:val="1"/>
+      <w:numFmt w:val="decimal"/>
+      <w:lvlText w:val="%1.%2"/>
+      <w:lvlJc w:val="left"/>
+      <w:pPr>
+        <w:ind w:left="360" w:hanging="360"/>
+      </w:pPr>
+      <w:rPr>
+        <w:rFonts w:hint="default"/>
+      </w:rPr>
+    </w:lvl>
+    <w:lvl w:ilvl="2">
+      <w:start w:val="1"/>
+      <w:numFmt w:val="decimal"/>
+      <w:lvlText w:val="%1.%2.%3"/>
+      <w:lvlJc w:val="left"/>
+      <w:pPr>
+        <w:ind w:left="720" w:hanging="720"/>
+      </w:pPr>
+      <w:rPr>
+        <w:rFonts w:hint="default"/>
+      </w:rPr>
+    </w:lvl>
+    <w:lvl w:ilvl="3">
+      <w:start w:val="1"/>
+      <w:numFmt w:val="decimal"/>
+      <w:lvlText w:val="%1.%2.%3.%4"/>
+      <w:lvlJc w:val="left"/>
+      <w:pPr>
+        <w:ind w:left="720" w:hanging="720"/>
+      </w:pPr>
+      <w:rPr>
+        <w:rFonts w:hint="default"/>
+      </w:rPr>
+    </w:lvl>
+    <w:lvl w:ilvl="4">
+      <w:start w:val="1"/>
+      <w:numFmt w:val="decimal"/>
+      <w:lvlText w:val="%1.%2.%3.%4.%5"/>
+      <w:lvlJc w:val="left"/>
+      <w:pPr>
+        <w:ind w:left="1080" w:hanging="1080"/>
+      </w:pPr>
+      <w:rPr>
+        <w:rFonts w:hint="default"/>
+      </w:rPr>
+    </w:lvl>
+    <w:lvl w:ilvl="5">
+      <w:start w:val="1"/>
+      <w:numFmt w:val="decimal"/>
+      <w:lvlText w:val="%1.%2.%3.%4.%5.%6"/>
+      <w:lvlJc w:val="left"/>
+      <w:pPr>
+        <w:ind w:left="1080" w:hanging="1080"/>
+      </w:pPr>
+      <w:rPr>
+        <w:rFonts w:hint="default"/>
+      </w:rPr>
+    </w:lvl>
+    <w:lvl w:ilvl="6">
+      <w:start w:val="1"/>
+      <w:numFmt w:val="decimal"/>
+      <w:lvlText w:val="%1.%2.%3.%4.%5.%6.%7"/>
+      <w:lvlJc w:val="left"/>
+      <w:pPr>
+        <w:ind w:left="1440" w:hanging="1440"/>
+      </w:pPr>
+      <w:rPr>
+        <w:rFonts w:hint="default"/>
+      </w:rPr>
+    </w:lvl>
+    <w:lvl w:ilvl="7">
+      <w:start w:val="1"/>
+      <w:numFmt w:val="decimal"/>
+      <w:lvlText w:val="%1.%2.%3.%4.%5.%6.%7.%8"/>
+      <w:lvlJc w:val="left"/>
+      <w:pPr>
+        <w:ind w:left="1440" w:hanging="1440"/>
+      </w:pPr>
+      <w:rPr>
+        <w:rFonts w:hint="default"/>
+      </w:rPr>
+    </w:lvl>
+    <w:lvl w:ilvl="8">
+      <w:start w:val="1"/>
+      <w:numFmt w:val="decimal"/>
+      <w:lvlText w:val="%1.%2.%3.%4.%5.%6.%7.%8.%9"/>
+      <w:lvlJc w:val="left"/>
+      <w:pPr>
+        <w:ind w:left="1800" w:hanging="1800"/>
+      </w:pPr>
+      <w:rPr>
+        <w:rFonts w:hint="default"/>
+      </w:rPr>
+    </w:lvl>
+  </w:abstractNum>
+  <w:abstractNum w:abstractNumId="5" w15:restartNumberingAfterBreak="0">
     <w:nsid w:val="6A1D34E4"/>
     <w:multiLevelType w:val="multilevel"/>
     <w:tmpl w:val="80DAC0AC"/>
@@ -697,10 +2238,147 @@
       </w:rPr>
     </w:lvl>
   </w:abstractNum>
+  <w:abstractNum w:abstractNumId="6" w15:restartNumberingAfterBreak="0">
+    <w:nsid w:val="6B4A3C07"/>
+    <w:multiLevelType w:val="multilevel"/>
+    <w:tmpl w:val="2824641A"/>
+    <w:lvl w:ilvl="0">
+      <w:start w:val="1"/>
+      <w:numFmt w:val="decimal"/>
+      <w:lvlText w:val="%1"/>
+      <w:lvlJc w:val="left"/>
+      <w:pPr>
+        <w:ind w:left="360" w:hanging="360"/>
+      </w:pPr>
+      <w:rPr>
+        <w:rFonts w:hint="default"/>
+        <w:b/>
+      </w:rPr>
+    </w:lvl>
+    <w:lvl w:ilvl="1">
+      <w:start w:val="1"/>
+      <w:numFmt w:val="decimal"/>
+      <w:lvlText w:val="%1.%2"/>
+      <w:lvlJc w:val="left"/>
+      <w:pPr>
+        <w:ind w:left="360" w:hanging="360"/>
+      </w:pPr>
+      <w:rPr>
+        <w:rFonts w:hint="default"/>
+        <w:b/>
+      </w:rPr>
+    </w:lvl>
+    <w:lvl w:ilvl="2">
+      <w:start w:val="1"/>
+      <w:numFmt w:val="decimal"/>
+      <w:lvlText w:val="%1.%2.%3"/>
+      <w:lvlJc w:val="left"/>
+      <w:pPr>
+        <w:ind w:left="720" w:hanging="720"/>
+      </w:pPr>
+      <w:rPr>
+        <w:rFonts w:hint="default"/>
+        <w:b/>
+      </w:rPr>
+    </w:lvl>
+    <w:lvl w:ilvl="3">
+      <w:start w:val="1"/>
+      <w:numFmt w:val="decimal"/>
+      <w:lvlText w:val="%1.%2.%3.%4"/>
+      <w:lvlJc w:val="left"/>
+      <w:pPr>
+        <w:ind w:left="720" w:hanging="720"/>
+      </w:pPr>
+      <w:rPr>
+        <w:rFonts w:hint="default"/>
+        <w:b/>
+      </w:rPr>
+    </w:lvl>
+    <w:lvl w:ilvl="4">
+      <w:start w:val="1"/>
+      <w:numFmt w:val="decimal"/>
+      <w:lvlText w:val="%1.%2.%3.%4.%5"/>
+      <w:lvlJc w:val="left"/>
+      <w:pPr>
+        <w:ind w:left="1080" w:hanging="1080"/>
+      </w:pPr>
+      <w:rPr>
+        <w:rFonts w:hint="default"/>
+        <w:b/>
+      </w:rPr>
+    </w:lvl>
+    <w:lvl w:ilvl="5">
+      <w:start w:val="1"/>
+      <w:numFmt w:val="decimal"/>
+      <w:lvlText w:val="%1.%2.%3.%4.%5.%6"/>
+      <w:lvlJc w:val="left"/>
+      <w:pPr>
+        <w:ind w:left="1080" w:hanging="1080"/>
+      </w:pPr>
+      <w:rPr>
+        <w:rFonts w:hint="default"/>
+        <w:b/>
+      </w:rPr>
+    </w:lvl>
+    <w:lvl w:ilvl="6">
+      <w:start w:val="1"/>
+      <w:numFmt w:val="decimal"/>
+      <w:lvlText w:val="%1.%2.%3.%4.%5.%6.%7"/>
+      <w:lvlJc w:val="left"/>
+      <w:pPr>
+        <w:ind w:left="1440" w:hanging="1440"/>
+      </w:pPr>
+      <w:rPr>
+        <w:rFonts w:hint="default"/>
+        <w:b/>
+      </w:rPr>
+    </w:lvl>
+    <w:lvl w:ilvl="7">
+      <w:start w:val="1"/>
+      <w:numFmt w:val="decimal"/>
+      <w:lvlText w:val="%1.%2.%3.%4.%5.%6.%7.%8"/>
+      <w:lvlJc w:val="left"/>
+      <w:pPr>
+        <w:ind w:left="1440" w:hanging="1440"/>
+      </w:pPr>
+      <w:rPr>
+        <w:rFonts w:hint="default"/>
+        <w:b/>
+      </w:rPr>
+    </w:lvl>
+    <w:lvl w:ilvl="8">
+      <w:start w:val="1"/>
+      <w:numFmt w:val="decimal"/>
+      <w:lvlText w:val="%1.%2.%3.%4.%5.%6.%7.%8.%9"/>
+      <w:lvlJc w:val="left"/>
+      <w:pPr>
+        <w:ind w:left="1800" w:hanging="1800"/>
+      </w:pPr>
+      <w:rPr>
+        <w:rFonts w:hint="default"/>
+        <w:b/>
+      </w:rPr>
+    </w:lvl>
+  </w:abstractNum>
   <w:num w:numId="1">
+    <w:abstractNumId w:val="2"/>
+  </w:num>
+  <w:num w:numId="2">
+    <w:abstractNumId w:val="5"/>
+  </w:num>
+  <w:num w:numId="3">
+    <w:abstractNumId w:val="6"/>
+  </w:num>
+  <w:num w:numId="4">
+    <w:abstractNumId w:val="4"/>
+  </w:num>
+  <w:num w:numId="5">
     <w:abstractNumId w:val="0"/>
   </w:num>
-  <w:num w:numId="2">
+  <w:num w:numId="6">
+    <w:abstractNumId w:val="3"/>
+  </w:num>
+  <w:num w:numId="7">
     <w:abstractNumId w:val="1"/>
   </w:num>
 </w:numbering>

</xml_diff>